<commit_message>
changed some APIs names
</commit_message>
<xml_diff>
--- a/Digital_Elevator_PO4_DGELV/Software Specification/Architecture/GDD/GDD.docx
+++ b/Digital_Elevator_PO4_DGELV/Software Specification/Architecture/GDD/GDD.docx
@@ -52,7 +52,23 @@
           <w:sz w:val="72"/>
           <w:szCs w:val="72"/>
         </w:rPr>
-        <w:t xml:space="preserve">PO1_DGC_Digital </w:t>
+        <w:t>PO1_</w:t>
+      </w:r>
+      <w:r>
+        <w:rPr>
+          <w:b/>
+          <w:sz w:val="72"/>
+          <w:szCs w:val="72"/>
+        </w:rPr>
+        <w:t>DGELV</w:t>
+      </w:r>
+      <w:r>
+        <w:rPr>
+          <w:b/>
+          <w:sz w:val="72"/>
+          <w:szCs w:val="72"/>
+        </w:rPr>
+        <w:t xml:space="preserve">_Digital </w:t>
       </w:r>
     </w:p>
     <w:p>
@@ -3235,7 +3251,21 @@
                 <w:rStyle w:val="Hyperlink"/>
                 <w:noProof/>
               </w:rPr>
-              <w:t>- Req_PO1_DGC_GDD_002_V01</w:t>
+              <w:t>- Req_PO1_</w:t>
+            </w:r>
+            <w:r>
+              <w:rPr>
+                <w:rStyle w:val="Hyperlink"/>
+                <w:noProof/>
+              </w:rPr>
+              <w:t>DGELV</w:t>
+            </w:r>
+            <w:r>
+              <w:rPr>
+                <w:rStyle w:val="Hyperlink"/>
+                <w:noProof/>
+              </w:rPr>
+              <w:t>_GDD_002_V01</w:t>
             </w:r>
             <w:r>
               <w:rPr>
@@ -3914,7 +3944,21 @@
                 <w:rStyle w:val="Hyperlink"/>
                 <w:noProof/>
               </w:rPr>
-              <w:t>Req_PO1_DGC_GDD_005_V01</w:t>
+              <w:t>Req_PO1_</w:t>
+            </w:r>
+            <w:r>
+              <w:rPr>
+                <w:rStyle w:val="Hyperlink"/>
+                <w:noProof/>
+              </w:rPr>
+              <w:t>DGELV</w:t>
+            </w:r>
+            <w:r>
+              <w:rPr>
+                <w:rStyle w:val="Hyperlink"/>
+                <w:noProof/>
+              </w:rPr>
+              <w:t>_GDD_005_V01</w:t>
             </w:r>
             <w:r>
               <w:rPr>
@@ -4181,7 +4225,21 @@
                 <w:rStyle w:val="Hyperlink"/>
                 <w:noProof/>
               </w:rPr>
-              <w:t>Req_PO1_DGC_GDD_005_V01</w:t>
+              <w:t>Req_PO1_</w:t>
+            </w:r>
+            <w:r>
+              <w:rPr>
+                <w:rStyle w:val="Hyperlink"/>
+                <w:noProof/>
+              </w:rPr>
+              <w:t>DGELV</w:t>
+            </w:r>
+            <w:r>
+              <w:rPr>
+                <w:rStyle w:val="Hyperlink"/>
+                <w:noProof/>
+              </w:rPr>
+              <w:t>_GDD_005_V01</w:t>
             </w:r>
             <w:r>
               <w:rPr>
@@ -4448,7 +4506,21 @@
                 <w:rStyle w:val="Hyperlink"/>
                 <w:noProof/>
               </w:rPr>
-              <w:t>Req_PO1_DGC_GDD_006_V01</w:t>
+              <w:t>Req_PO1_</w:t>
+            </w:r>
+            <w:r>
+              <w:rPr>
+                <w:rStyle w:val="Hyperlink"/>
+                <w:noProof/>
+              </w:rPr>
+              <w:t>DGELV</w:t>
+            </w:r>
+            <w:r>
+              <w:rPr>
+                <w:rStyle w:val="Hyperlink"/>
+                <w:noProof/>
+              </w:rPr>
+              <w:t>_GDD_006_V01</w:t>
             </w:r>
             <w:r>
               <w:rPr>
@@ -4715,7 +4787,21 @@
                 <w:rStyle w:val="Hyperlink"/>
                 <w:noProof/>
               </w:rPr>
-              <w:t>Req_PO1_DGC_GDD_007_V01</w:t>
+              <w:t>Req_PO1_</w:t>
+            </w:r>
+            <w:r>
+              <w:rPr>
+                <w:rStyle w:val="Hyperlink"/>
+                <w:noProof/>
+              </w:rPr>
+              <w:t>DGELV</w:t>
+            </w:r>
+            <w:r>
+              <w:rPr>
+                <w:rStyle w:val="Hyperlink"/>
+                <w:noProof/>
+              </w:rPr>
+              <w:t>_GDD_007_V01</w:t>
             </w:r>
             <w:r>
               <w:rPr>
@@ -4982,7 +5068,21 @@
                 <w:rStyle w:val="Hyperlink"/>
                 <w:noProof/>
               </w:rPr>
-              <w:t>Req_PO1_DGC_GDD_008_V01</w:t>
+              <w:t>Req_PO1_</w:t>
+            </w:r>
+            <w:r>
+              <w:rPr>
+                <w:rStyle w:val="Hyperlink"/>
+                <w:noProof/>
+              </w:rPr>
+              <w:t>DGELV</w:t>
+            </w:r>
+            <w:r>
+              <w:rPr>
+                <w:rStyle w:val="Hyperlink"/>
+                <w:noProof/>
+              </w:rPr>
+              <w:t>_GDD_008_V01</w:t>
             </w:r>
             <w:r>
               <w:rPr>
@@ -5249,7 +5349,21 @@
                 <w:rStyle w:val="Hyperlink"/>
                 <w:noProof/>
               </w:rPr>
-              <w:t>Req_PO1_DGC_GDD_006_V01</w:t>
+              <w:t>Req_PO1_</w:t>
+            </w:r>
+            <w:r>
+              <w:rPr>
+                <w:rStyle w:val="Hyperlink"/>
+                <w:noProof/>
+              </w:rPr>
+              <w:t>DGELV</w:t>
+            </w:r>
+            <w:r>
+              <w:rPr>
+                <w:rStyle w:val="Hyperlink"/>
+                <w:noProof/>
+              </w:rPr>
+              <w:t>_GDD_006_V01</w:t>
             </w:r>
             <w:r>
               <w:rPr>
@@ -5516,7 +5630,21 @@
                 <w:rStyle w:val="Hyperlink"/>
                 <w:noProof/>
               </w:rPr>
-              <w:t>Req_PO1_DGC_GDD_007_V01</w:t>
+              <w:t>Req_PO1_</w:t>
+            </w:r>
+            <w:r>
+              <w:rPr>
+                <w:rStyle w:val="Hyperlink"/>
+                <w:noProof/>
+              </w:rPr>
+              <w:t>DGELV</w:t>
+            </w:r>
+            <w:r>
+              <w:rPr>
+                <w:rStyle w:val="Hyperlink"/>
+                <w:noProof/>
+              </w:rPr>
+              <w:t>_GDD_007_V01</w:t>
             </w:r>
             <w:r>
               <w:rPr>
@@ -5783,7 +5911,21 @@
                 <w:rStyle w:val="Hyperlink"/>
                 <w:noProof/>
               </w:rPr>
-              <w:t>Req_PO1_DGC_GDD_008_V01</w:t>
+              <w:t>Req_PO1_</w:t>
+            </w:r>
+            <w:r>
+              <w:rPr>
+                <w:rStyle w:val="Hyperlink"/>
+                <w:noProof/>
+              </w:rPr>
+              <w:t>DGELV</w:t>
+            </w:r>
+            <w:r>
+              <w:rPr>
+                <w:rStyle w:val="Hyperlink"/>
+                <w:noProof/>
+              </w:rPr>
+              <w:t>_GDD_008_V01</w:t>
             </w:r>
             <w:r>
               <w:rPr>
@@ -6200,7 +6342,21 @@
                 <w:rStyle w:val="Hyperlink"/>
                 <w:noProof/>
               </w:rPr>
-              <w:t>Req_PO1_DGC_GDD_016_V01</w:t>
+              <w:t>Req_PO1_</w:t>
+            </w:r>
+            <w:r>
+              <w:rPr>
+                <w:rStyle w:val="Hyperlink"/>
+                <w:noProof/>
+              </w:rPr>
+              <w:t>DGELV</w:t>
+            </w:r>
+            <w:r>
+              <w:rPr>
+                <w:rStyle w:val="Hyperlink"/>
+                <w:noProof/>
+              </w:rPr>
+              <w:t>_GDD_016_V01</w:t>
             </w:r>
             <w:r>
               <w:rPr>
@@ -6467,7 +6623,21 @@
                 <w:rStyle w:val="Hyperlink"/>
                 <w:noProof/>
               </w:rPr>
-              <w:t>Req_PO1_DGC_GDD_017_V01</w:t>
+              <w:t>Req_PO1_</w:t>
+            </w:r>
+            <w:r>
+              <w:rPr>
+                <w:rStyle w:val="Hyperlink"/>
+                <w:noProof/>
+              </w:rPr>
+              <w:t>DGELV</w:t>
+            </w:r>
+            <w:r>
+              <w:rPr>
+                <w:rStyle w:val="Hyperlink"/>
+                <w:noProof/>
+              </w:rPr>
+              <w:t>_GDD_017_V01</w:t>
             </w:r>
             <w:r>
               <w:rPr>
@@ -16125,7 +16295,23 @@
                 <w:i w:val="0"/>
                 <w:color w:val="000000"/>
               </w:rPr>
-              <w:t>Req_PO1_DGC_GDD_005_V01</w:t>
+              <w:t>Req_PO1_</w:t>
+            </w:r>
+            <w:r>
+              <w:rPr>
+                <w:rFonts w:ascii="Calibri" w:eastAsia="Calibri" w:hAnsi="Calibri" w:cs="Calibri"/>
+                <w:i w:val="0"/>
+                <w:color w:val="000000"/>
+              </w:rPr>
+              <w:t>DGELV</w:t>
+            </w:r>
+            <w:r>
+              <w:rPr>
+                <w:rFonts w:ascii="Calibri" w:eastAsia="Calibri" w:hAnsi="Calibri" w:cs="Calibri"/>
+                <w:i w:val="0"/>
+                <w:color w:val="000000"/>
+              </w:rPr>
+              <w:t>_GDD_005_V01</w:t>
             </w:r>
             <w:bookmarkEnd w:id="25"/>
           </w:p>
@@ -16444,7 +16630,23 @@
                 <w:i w:val="0"/>
                 <w:color w:val="000000"/>
               </w:rPr>
-              <w:t>Req_PO1_DGC_GDD_005_V01</w:t>
+              <w:t>Req_PO1_</w:t>
+            </w:r>
+            <w:r>
+              <w:rPr>
+                <w:rFonts w:ascii="Calibri" w:eastAsia="Calibri" w:hAnsi="Calibri" w:cs="Calibri"/>
+                <w:i w:val="0"/>
+                <w:color w:val="000000"/>
+              </w:rPr>
+              <w:t>DGELV</w:t>
+            </w:r>
+            <w:r>
+              <w:rPr>
+                <w:rFonts w:ascii="Calibri" w:eastAsia="Calibri" w:hAnsi="Calibri" w:cs="Calibri"/>
+                <w:i w:val="0"/>
+                <w:color w:val="000000"/>
+              </w:rPr>
+              <w:t>_GDD_005_V01</w:t>
             </w:r>
             <w:bookmarkEnd w:id="28"/>
           </w:p>
@@ -16768,7 +16970,23 @@
                 <w:i w:val="0"/>
                 <w:color w:val="000000"/>
               </w:rPr>
-              <w:t>Req_PO1_DGC_GDD_006_V01</w:t>
+              <w:t>Req_PO1_</w:t>
+            </w:r>
+            <w:r>
+              <w:rPr>
+                <w:rFonts w:ascii="Calibri" w:eastAsia="Calibri" w:hAnsi="Calibri" w:cs="Calibri"/>
+                <w:i w:val="0"/>
+                <w:color w:val="000000"/>
+              </w:rPr>
+              <w:t>DGELV</w:t>
+            </w:r>
+            <w:r>
+              <w:rPr>
+                <w:rFonts w:ascii="Calibri" w:eastAsia="Calibri" w:hAnsi="Calibri" w:cs="Calibri"/>
+                <w:i w:val="0"/>
+                <w:color w:val="000000"/>
+              </w:rPr>
+              <w:t>_GDD_006_V01</w:t>
             </w:r>
             <w:bookmarkEnd w:id="31"/>
           </w:p>
@@ -17128,7 +17346,23 @@
                 <w:i w:val="0"/>
                 <w:color w:val="000000"/>
               </w:rPr>
-              <w:t>Req_PO1_DGC_GDD_007_V01</w:t>
+              <w:t>Req_PO1_</w:t>
+            </w:r>
+            <w:r>
+              <w:rPr>
+                <w:rFonts w:ascii="Calibri" w:eastAsia="Calibri" w:hAnsi="Calibri" w:cs="Calibri"/>
+                <w:i w:val="0"/>
+                <w:color w:val="000000"/>
+              </w:rPr>
+              <w:t>DGELV</w:t>
+            </w:r>
+            <w:r>
+              <w:rPr>
+                <w:rFonts w:ascii="Calibri" w:eastAsia="Calibri" w:hAnsi="Calibri" w:cs="Calibri"/>
+                <w:i w:val="0"/>
+                <w:color w:val="000000"/>
+              </w:rPr>
+              <w:t>_GDD_007_V01</w:t>
             </w:r>
             <w:bookmarkEnd w:id="34"/>
           </w:p>
@@ -17444,7 +17678,23 @@
                 <w:i w:val="0"/>
                 <w:color w:val="000000"/>
               </w:rPr>
-              <w:t>Req_PO1_DGC_GDD_008_V01</w:t>
+              <w:t>Req_PO1_</w:t>
+            </w:r>
+            <w:r>
+              <w:rPr>
+                <w:rFonts w:ascii="Calibri" w:eastAsia="Calibri" w:hAnsi="Calibri" w:cs="Calibri"/>
+                <w:i w:val="0"/>
+                <w:color w:val="000000"/>
+              </w:rPr>
+              <w:t>DGELV</w:t>
+            </w:r>
+            <w:r>
+              <w:rPr>
+                <w:rFonts w:ascii="Calibri" w:eastAsia="Calibri" w:hAnsi="Calibri" w:cs="Calibri"/>
+                <w:i w:val="0"/>
+                <w:color w:val="000000"/>
+              </w:rPr>
+              <w:t>_GDD_008_V01</w:t>
             </w:r>
             <w:bookmarkEnd w:id="37"/>
           </w:p>
@@ -17862,7 +18112,23 @@
                 <w:i w:val="0"/>
                 <w:color w:val="000000"/>
               </w:rPr>
-              <w:t>Req_PO1_DGC_GDD_006_V01</w:t>
+              <w:t>Req_PO1_</w:t>
+            </w:r>
+            <w:r>
+              <w:rPr>
+                <w:rFonts w:ascii="Calibri" w:eastAsia="Calibri" w:hAnsi="Calibri" w:cs="Calibri"/>
+                <w:i w:val="0"/>
+                <w:color w:val="000000"/>
+              </w:rPr>
+              <w:t>DGELV</w:t>
+            </w:r>
+            <w:r>
+              <w:rPr>
+                <w:rFonts w:ascii="Calibri" w:eastAsia="Calibri" w:hAnsi="Calibri" w:cs="Calibri"/>
+                <w:i w:val="0"/>
+                <w:color w:val="000000"/>
+              </w:rPr>
+              <w:t>_GDD_006_V01</w:t>
             </w:r>
             <w:bookmarkEnd w:id="40"/>
           </w:p>
@@ -18222,7 +18488,23 @@
                 <w:i w:val="0"/>
                 <w:color w:val="000000"/>
               </w:rPr>
-              <w:t>Req_PO1_DGC_GDD_007_V01</w:t>
+              <w:t>Req_PO1_</w:t>
+            </w:r>
+            <w:r>
+              <w:rPr>
+                <w:rFonts w:ascii="Calibri" w:eastAsia="Calibri" w:hAnsi="Calibri" w:cs="Calibri"/>
+                <w:i w:val="0"/>
+                <w:color w:val="000000"/>
+              </w:rPr>
+              <w:t>DGELV</w:t>
+            </w:r>
+            <w:r>
+              <w:rPr>
+                <w:rFonts w:ascii="Calibri" w:eastAsia="Calibri" w:hAnsi="Calibri" w:cs="Calibri"/>
+                <w:i w:val="0"/>
+                <w:color w:val="000000"/>
+              </w:rPr>
+              <w:t>_GDD_007_V01</w:t>
             </w:r>
             <w:bookmarkEnd w:id="43"/>
           </w:p>
@@ -18476,7 +18758,6 @@
         </w:rPr>
       </w:pPr>
       <w:bookmarkStart w:id="45" w:name="_Toc34059110"/>
-      <w:bookmarkStart w:id="46" w:name="_GoBack"/>
       <w:r>
         <w:rPr>
           <w:i w:val="0"/>
@@ -18510,7 +18791,6 @@
             <w:tcW w:w="1975" w:type="dxa"/>
             <w:shd w:val="clear" w:color="auto" w:fill="F2F2F2"/>
           </w:tcPr>
-          <w:bookmarkEnd w:id="46"/>
           <w:p>
             <w:r>
               <w:t>Requirement ID</w:t>
@@ -18533,16 +18813,32 @@
                 <w:color w:val="000000"/>
               </w:rPr>
             </w:pPr>
-            <w:bookmarkStart w:id="47" w:name="_Toc34059111"/>
+            <w:bookmarkStart w:id="46" w:name="_Toc34059111"/>
             <w:r>
               <w:rPr>
                 <w:rFonts w:ascii="Calibri" w:eastAsia="Calibri" w:hAnsi="Calibri" w:cs="Calibri"/>
                 <w:i w:val="0"/>
                 <w:color w:val="000000"/>
               </w:rPr>
-              <w:t>Req_PO1_DGC_GDD_008_V01</w:t>
-            </w:r>
-            <w:bookmarkEnd w:id="47"/>
+              <w:t>Req_PO1_</w:t>
+            </w:r>
+            <w:r>
+              <w:rPr>
+                <w:rFonts w:ascii="Calibri" w:eastAsia="Calibri" w:hAnsi="Calibri" w:cs="Calibri"/>
+                <w:i w:val="0"/>
+                <w:color w:val="000000"/>
+              </w:rPr>
+              <w:t>DGELV</w:t>
+            </w:r>
+            <w:r>
+              <w:rPr>
+                <w:rFonts w:ascii="Calibri" w:eastAsia="Calibri" w:hAnsi="Calibri" w:cs="Calibri"/>
+                <w:i w:val="0"/>
+                <w:color w:val="000000"/>
+              </w:rPr>
+              <w:t>_GDD_008_V01</w:t>
+            </w:r>
+            <w:bookmarkEnd w:id="46"/>
           </w:p>
         </w:tc>
       </w:tr>
@@ -18571,7 +18867,7 @@
               </w:numPr>
               <w:ind w:left="864" w:hanging="864"/>
             </w:pPr>
-            <w:bookmarkStart w:id="48" w:name="_Toc34059112"/>
+            <w:bookmarkStart w:id="47" w:name="_Toc34059112"/>
             <w:r>
               <w:rPr>
                 <w:rFonts w:ascii="Calibri" w:eastAsia="Calibri" w:hAnsi="Calibri" w:cs="Calibri"/>
@@ -18650,7 +18946,7 @@
               </w:rPr>
               <w:t>)</w:t>
             </w:r>
-            <w:bookmarkEnd w:id="48"/>
+            <w:bookmarkEnd w:id="47"/>
           </w:p>
         </w:tc>
       </w:tr>
@@ -18892,11 +19188,11 @@
         </w:numPr>
         <w:ind w:left="1440" w:hanging="720"/>
       </w:pPr>
-      <w:bookmarkStart w:id="49" w:name="_Toc34059113"/>
+      <w:bookmarkStart w:id="48" w:name="_Toc34059113"/>
       <w:r>
         <w:t>4.2 ECUAL APIs</w:t>
       </w:r>
-      <w:bookmarkEnd w:id="49"/>
+      <w:bookmarkEnd w:id="48"/>
     </w:p>
     <w:p>
       <w:pPr>
@@ -18909,11 +19205,11 @@
       <w:r>
         <w:tab/>
       </w:r>
-      <w:bookmarkStart w:id="50" w:name="_Toc34059114"/>
+      <w:bookmarkStart w:id="49" w:name="_Toc34059114"/>
       <w:r>
         <w:t>Switch</w:t>
       </w:r>
-      <w:bookmarkEnd w:id="50"/>
+      <w:bookmarkEnd w:id="49"/>
     </w:p>
     <w:p>
       <w:pPr>
@@ -18923,7 +19219,7 @@
           <w:numId w:val="0"/>
         </w:numPr>
       </w:pPr>
-      <w:bookmarkStart w:id="51" w:name="_Toc34059115"/>
+      <w:bookmarkStart w:id="50" w:name="_Toc34059115"/>
       <w:r>
         <w:t>4.2.1.1</w:t>
       </w:r>
@@ -18939,7 +19235,7 @@
       <w:r>
         <w:t>Switch Initiate</w:t>
       </w:r>
-      <w:bookmarkEnd w:id="51"/>
+      <w:bookmarkEnd w:id="50"/>
     </w:p>
     <w:tbl>
       <w:tblPr>
@@ -18987,16 +19283,32 @@
                 <w:color w:val="000000"/>
               </w:rPr>
             </w:pPr>
-            <w:bookmarkStart w:id="52" w:name="_Toc34059116"/>
+            <w:bookmarkStart w:id="51" w:name="_Toc34059116"/>
             <w:r>
               <w:rPr>
                 <w:rFonts w:ascii="Calibri" w:eastAsia="Calibri" w:hAnsi="Calibri" w:cs="Calibri"/>
                 <w:i w:val="0"/>
                 <w:color w:val="000000"/>
               </w:rPr>
-              <w:t>Req_PO1_DGC_GDD_016_V01</w:t>
-            </w:r>
-            <w:bookmarkEnd w:id="52"/>
+              <w:t>Req_PO1_</w:t>
+            </w:r>
+            <w:r>
+              <w:rPr>
+                <w:rFonts w:ascii="Calibri" w:eastAsia="Calibri" w:hAnsi="Calibri" w:cs="Calibri"/>
+                <w:i w:val="0"/>
+                <w:color w:val="000000"/>
+              </w:rPr>
+              <w:t>DGELV</w:t>
+            </w:r>
+            <w:r>
+              <w:rPr>
+                <w:rFonts w:ascii="Calibri" w:eastAsia="Calibri" w:hAnsi="Calibri" w:cs="Calibri"/>
+                <w:i w:val="0"/>
+                <w:color w:val="000000"/>
+              </w:rPr>
+              <w:t>_GDD_016_V01</w:t>
+            </w:r>
+            <w:bookmarkEnd w:id="51"/>
           </w:p>
         </w:tc>
       </w:tr>
@@ -19025,7 +19337,7 @@
               </w:numPr>
               <w:ind w:left="864" w:hanging="864"/>
             </w:pPr>
-            <w:bookmarkStart w:id="53" w:name="_Toc34059117"/>
+            <w:bookmarkStart w:id="52" w:name="_Toc34059117"/>
             <w:r>
               <w:rPr>
                 <w:rFonts w:ascii="Calibri" w:eastAsia="Calibri" w:hAnsi="Calibri" w:cs="Calibri"/>
@@ -19076,7 +19388,7 @@
               </w:rPr>
               <w:t xml:space="preserve"> (void)</w:t>
             </w:r>
-            <w:bookmarkEnd w:id="53"/>
+            <w:bookmarkEnd w:id="52"/>
           </w:p>
         </w:tc>
       </w:tr>
@@ -19250,11 +19562,11 @@
           <w:numId w:val="1"/>
         </w:numPr>
       </w:pPr>
-      <w:bookmarkStart w:id="54" w:name="_Toc34059118"/>
+      <w:bookmarkStart w:id="53" w:name="_Toc34059118"/>
       <w:r>
         <w:t>Get Switch State</w:t>
       </w:r>
-      <w:bookmarkEnd w:id="54"/>
+      <w:bookmarkEnd w:id="53"/>
     </w:p>
     <w:tbl>
       <w:tblPr>
@@ -19302,16 +19614,32 @@
                 <w:color w:val="000000"/>
               </w:rPr>
             </w:pPr>
-            <w:bookmarkStart w:id="55" w:name="_Toc34059119"/>
+            <w:bookmarkStart w:id="54" w:name="_Toc34059119"/>
             <w:r>
               <w:rPr>
                 <w:rFonts w:ascii="Calibri" w:eastAsia="Calibri" w:hAnsi="Calibri" w:cs="Calibri"/>
                 <w:i w:val="0"/>
                 <w:color w:val="000000"/>
               </w:rPr>
-              <w:t>Req_PO1_DGC_GDD_017_V01</w:t>
-            </w:r>
-            <w:bookmarkEnd w:id="55"/>
+              <w:t>Req_PO1_</w:t>
+            </w:r>
+            <w:r>
+              <w:rPr>
+                <w:rFonts w:ascii="Calibri" w:eastAsia="Calibri" w:hAnsi="Calibri" w:cs="Calibri"/>
+                <w:i w:val="0"/>
+                <w:color w:val="000000"/>
+              </w:rPr>
+              <w:t>DGELV</w:t>
+            </w:r>
+            <w:r>
+              <w:rPr>
+                <w:rFonts w:ascii="Calibri" w:eastAsia="Calibri" w:hAnsi="Calibri" w:cs="Calibri"/>
+                <w:i w:val="0"/>
+                <w:color w:val="000000"/>
+              </w:rPr>
+              <w:t>_GDD_017_V01</w:t>
+            </w:r>
+            <w:bookmarkEnd w:id="54"/>
           </w:p>
         </w:tc>
       </w:tr>
@@ -19340,7 +19668,7 @@
               </w:numPr>
               <w:ind w:left="864" w:hanging="864"/>
             </w:pPr>
-            <w:bookmarkStart w:id="56" w:name="_Toc34059120"/>
+            <w:bookmarkStart w:id="55" w:name="_Toc34059120"/>
             <w:r>
               <w:rPr>
                 <w:rFonts w:ascii="Calibri" w:eastAsia="Calibri" w:hAnsi="Calibri" w:cs="Calibri"/>
@@ -19391,7 +19719,7 @@
               </w:rPr>
               <w:t xml:space="preserve"> (u8 * Copy_u8PtrSwitchState)</w:t>
             </w:r>
-            <w:bookmarkEnd w:id="56"/>
+            <w:bookmarkEnd w:id="55"/>
           </w:p>
         </w:tc>
       </w:tr>
@@ -19566,12 +19894,14 @@
         </w:numPr>
         <w:ind w:left="3600" w:hanging="1440"/>
       </w:pPr>
-      <w:bookmarkStart w:id="57" w:name="_Toc34059121"/>
+      <w:bookmarkStart w:id="56" w:name="_Toc34059121"/>
+      <w:bookmarkStart w:id="57" w:name="_GoBack"/>
       <w:r>
         <w:t>Buzzer</w:t>
       </w:r>
-      <w:bookmarkEnd w:id="57"/>
+      <w:bookmarkEnd w:id="56"/>
     </w:p>
+    <w:bookmarkEnd w:id="57"/>
     <w:p>
       <w:pPr>
         <w:pStyle w:val="Heading4"/>
@@ -19648,7 +19978,23 @@
                 <w:i w:val="0"/>
                 <w:color w:val="000000"/>
               </w:rPr>
-              <w:t>Req_PO1_DGC_GDD_018_V01</w:t>
+              <w:t>Req_PO1_</w:t>
+            </w:r>
+            <w:r>
+              <w:rPr>
+                <w:rFonts w:ascii="Calibri" w:eastAsia="Calibri" w:hAnsi="Calibri" w:cs="Calibri"/>
+                <w:i w:val="0"/>
+                <w:color w:val="000000"/>
+              </w:rPr>
+              <w:t>DGELV</w:t>
+            </w:r>
+            <w:r>
+              <w:rPr>
+                <w:rFonts w:ascii="Calibri" w:eastAsia="Calibri" w:hAnsi="Calibri" w:cs="Calibri"/>
+                <w:i w:val="0"/>
+                <w:color w:val="000000"/>
+              </w:rPr>
+              <w:t>_GDD_018_V01</w:t>
             </w:r>
           </w:p>
         </w:tc>
@@ -19969,7 +20315,23 @@
                 <w:i w:val="0"/>
                 <w:color w:val="000000"/>
               </w:rPr>
-              <w:t>Req_PO1_DGC_GDD_019_V01</w:t>
+              <w:t>Req_PO1_</w:t>
+            </w:r>
+            <w:r>
+              <w:rPr>
+                <w:rFonts w:ascii="Calibri" w:eastAsia="Calibri" w:hAnsi="Calibri" w:cs="Calibri"/>
+                <w:i w:val="0"/>
+                <w:color w:val="000000"/>
+              </w:rPr>
+              <w:t>DGELV</w:t>
+            </w:r>
+            <w:r>
+              <w:rPr>
+                <w:rFonts w:ascii="Calibri" w:eastAsia="Calibri" w:hAnsi="Calibri" w:cs="Calibri"/>
+                <w:i w:val="0"/>
+                <w:color w:val="000000"/>
+              </w:rPr>
+              <w:t>_GDD_019_V01</w:t>
             </w:r>
           </w:p>
         </w:tc>
@@ -20330,7 +20692,23 @@
                 <w:i w:val="0"/>
                 <w:color w:val="000000"/>
               </w:rPr>
-              <w:t>Req_PO1_DGC_GDD_011_V01</w:t>
+              <w:t>Req_PO1_</w:t>
+            </w:r>
+            <w:r>
+              <w:rPr>
+                <w:rFonts w:ascii="Calibri" w:eastAsia="Calibri" w:hAnsi="Calibri" w:cs="Calibri"/>
+                <w:i w:val="0"/>
+                <w:color w:val="000000"/>
+              </w:rPr>
+              <w:t>DGELV</w:t>
+            </w:r>
+            <w:r>
+              <w:rPr>
+                <w:rFonts w:ascii="Calibri" w:eastAsia="Calibri" w:hAnsi="Calibri" w:cs="Calibri"/>
+                <w:i w:val="0"/>
+                <w:color w:val="000000"/>
+              </w:rPr>
+              <w:t>_GDD_011_V01</w:t>
             </w:r>
           </w:p>
         </w:tc>
@@ -20651,7 +21029,23 @@
                 <w:i w:val="0"/>
                 <w:color w:val="000000"/>
               </w:rPr>
-              <w:t>Req_PO1_DGC_GDD_012_V01</w:t>
+              <w:t>Req_PO1_</w:t>
+            </w:r>
+            <w:r>
+              <w:rPr>
+                <w:rFonts w:ascii="Calibri" w:eastAsia="Calibri" w:hAnsi="Calibri" w:cs="Calibri"/>
+                <w:i w:val="0"/>
+                <w:color w:val="000000"/>
+              </w:rPr>
+              <w:t>DGELV</w:t>
+            </w:r>
+            <w:r>
+              <w:rPr>
+                <w:rFonts w:ascii="Calibri" w:eastAsia="Calibri" w:hAnsi="Calibri" w:cs="Calibri"/>
+                <w:i w:val="0"/>
+                <w:color w:val="000000"/>
+              </w:rPr>
+              <w:t>_GDD_012_V01</w:t>
             </w:r>
           </w:p>
         </w:tc>
@@ -20981,7 +21375,23 @@
                 <w:i w:val="0"/>
                 <w:color w:val="000000"/>
               </w:rPr>
-              <w:t>Req_PO1_DGC_GDD_013_V01</w:t>
+              <w:t>Req_PO1_</w:t>
+            </w:r>
+            <w:r>
+              <w:rPr>
+                <w:rFonts w:ascii="Calibri" w:eastAsia="Calibri" w:hAnsi="Calibri" w:cs="Calibri"/>
+                <w:i w:val="0"/>
+                <w:color w:val="000000"/>
+              </w:rPr>
+              <w:t>DGELV</w:t>
+            </w:r>
+            <w:r>
+              <w:rPr>
+                <w:rFonts w:ascii="Calibri" w:eastAsia="Calibri" w:hAnsi="Calibri" w:cs="Calibri"/>
+                <w:i w:val="0"/>
+                <w:color w:val="000000"/>
+              </w:rPr>
+              <w:t>_GDD_013_V01</w:t>
             </w:r>
           </w:p>
         </w:tc>
@@ -21311,7 +21721,23 @@
                 <w:i w:val="0"/>
                 <w:color w:val="000000"/>
               </w:rPr>
-              <w:t>Req_PO1_DGC_GDD_014_V01</w:t>
+              <w:t>Req_PO1_</w:t>
+            </w:r>
+            <w:r>
+              <w:rPr>
+                <w:rFonts w:ascii="Calibri" w:eastAsia="Calibri" w:hAnsi="Calibri" w:cs="Calibri"/>
+                <w:i w:val="0"/>
+                <w:color w:val="000000"/>
+              </w:rPr>
+              <w:t>DGELV</w:t>
+            </w:r>
+            <w:r>
+              <w:rPr>
+                <w:rFonts w:ascii="Calibri" w:eastAsia="Calibri" w:hAnsi="Calibri" w:cs="Calibri"/>
+                <w:i w:val="0"/>
+                <w:color w:val="000000"/>
+              </w:rPr>
+              <w:t>_GDD_014_V01</w:t>
             </w:r>
           </w:p>
         </w:tc>
@@ -21662,7 +22088,23 @@
                 <w:i w:val="0"/>
                 <w:color w:val="000000"/>
               </w:rPr>
-              <w:t>Req_PO1_DGC_GDD_015_V01</w:t>
+              <w:t>Req_PO1_</w:t>
+            </w:r>
+            <w:r>
+              <w:rPr>
+                <w:rFonts w:ascii="Calibri" w:eastAsia="Calibri" w:hAnsi="Calibri" w:cs="Calibri"/>
+                <w:i w:val="0"/>
+                <w:color w:val="000000"/>
+              </w:rPr>
+              <w:t>DGELV</w:t>
+            </w:r>
+            <w:r>
+              <w:rPr>
+                <w:rFonts w:ascii="Calibri" w:eastAsia="Calibri" w:hAnsi="Calibri" w:cs="Calibri"/>
+                <w:i w:val="0"/>
+                <w:color w:val="000000"/>
+              </w:rPr>
+              <w:t>_GDD_015_V01</w:t>
             </w:r>
           </w:p>
         </w:tc>
@@ -22003,7 +22445,23 @@
                 <w:i w:val="0"/>
                 <w:color w:val="000000"/>
               </w:rPr>
-              <w:t>Req_PO1_DGC_GDD_009_V01</w:t>
+              <w:t>Req_PO1_</w:t>
+            </w:r>
+            <w:r>
+              <w:rPr>
+                <w:rFonts w:ascii="Calibri" w:eastAsia="Calibri" w:hAnsi="Calibri" w:cs="Calibri"/>
+                <w:i w:val="0"/>
+                <w:color w:val="000000"/>
+              </w:rPr>
+              <w:t>DGELV</w:t>
+            </w:r>
+            <w:r>
+              <w:rPr>
+                <w:rFonts w:ascii="Calibri" w:eastAsia="Calibri" w:hAnsi="Calibri" w:cs="Calibri"/>
+                <w:i w:val="0"/>
+                <w:color w:val="000000"/>
+              </w:rPr>
+              <w:t>_GDD_009_V01</w:t>
             </w:r>
           </w:p>
         </w:tc>
@@ -22324,7 +22782,23 @@
                 <w:i w:val="0"/>
                 <w:color w:val="000000"/>
               </w:rPr>
-              <w:t>Req_PO1_DGC_GDD_010_V01</w:t>
+              <w:t>Req_PO1_</w:t>
+            </w:r>
+            <w:r>
+              <w:rPr>
+                <w:rFonts w:ascii="Calibri" w:eastAsia="Calibri" w:hAnsi="Calibri" w:cs="Calibri"/>
+                <w:i w:val="0"/>
+                <w:color w:val="000000"/>
+              </w:rPr>
+              <w:t>DGELV</w:t>
+            </w:r>
+            <w:r>
+              <w:rPr>
+                <w:rFonts w:ascii="Calibri" w:eastAsia="Calibri" w:hAnsi="Calibri" w:cs="Calibri"/>
+                <w:i w:val="0"/>
+                <w:color w:val="000000"/>
+              </w:rPr>
+              <w:t>_GDD_010_V01</w:t>
             </w:r>
           </w:p>
         </w:tc>
@@ -26314,7 +26788,7 @@
 </file>
 
 <file path=customXml/itemProps1.xml><?xml version="1.0" encoding="utf-8"?>
-<ds:datastoreItem xmlns:ds="http://schemas.openxmlformats.org/officeDocument/2006/customXml" ds:itemID="{B0AAA371-7488-42C9-87A9-82214D736B19}">
+<ds:datastoreItem xmlns:ds="http://schemas.openxmlformats.org/officeDocument/2006/customXml" ds:itemID="{D2C32BA9-0D02-4D44-BE97-B6A01CD8A652}">
   <ds:schemaRefs>
     <ds:schemaRef ds:uri="http://schemas.openxmlformats.org/officeDocument/2006/bibliography"/>
   </ds:schemaRefs>

</xml_diff>